<commit_message>
Beschrijving & haalbaarheid toegevoegd
</commit_message>
<xml_diff>
--- a/Urenregistratie.docx
+++ b/Urenregistratie.docx
@@ -170,20 +170,23 @@
           </w:tcPr>
           <w:p>
             <w:r>
-              <w:t>Dropbox aangemaakt en ingericht</w:t>
-            </w:r>
-          </w:p>
-        </w:tc>
-        <w:tc>
-          <w:tcPr>
-            <w:tcW w:w="3021" w:type="dxa"/>
-          </w:tcPr>
-          <w:p>
-            <w:r>
-              <w:t>15 min</w:t>
+              <w:t>Github</w:t>
             </w:r>
             <w:bookmarkStart w:id="0" w:name="_GoBack"/>
             <w:bookmarkEnd w:id="0"/>
+            <w:r>
+              <w:t xml:space="preserve"> aangemaakt en ingericht</w:t>
+            </w:r>
+          </w:p>
+        </w:tc>
+        <w:tc>
+          <w:tcPr>
+            <w:tcW w:w="3021" w:type="dxa"/>
+          </w:tcPr>
+          <w:p>
+            <w:r>
+              <w:t>15 min</w:t>
+            </w:r>
           </w:p>
         </w:tc>
       </w:tr>
@@ -198,13 +201,21 @@
           <w:tcPr>
             <w:tcW w:w="3021" w:type="dxa"/>
           </w:tcPr>
-          <w:p/>
-        </w:tc>
-        <w:tc>
-          <w:tcPr>
-            <w:tcW w:w="3021" w:type="dxa"/>
-          </w:tcPr>
-          <w:p/>
+          <w:p>
+            <w:r>
+              <w:t>Urenregistratie gemaakt</w:t>
+            </w:r>
+          </w:p>
+        </w:tc>
+        <w:tc>
+          <w:tcPr>
+            <w:tcW w:w="3021" w:type="dxa"/>
+          </w:tcPr>
+          <w:p>
+            <w:r>
+              <w:t>20 min</w:t>
+            </w:r>
+          </w:p>
         </w:tc>
       </w:tr>
       <w:tr>

</xml_diff>

<commit_message>
Projectdocumentatie + Urenregistratie gefixt
</commit_message>
<xml_diff>
--- a/Urenregistratie.docx
+++ b/Urenregistratie.docx
@@ -206,13 +206,8 @@
             <w:tcW w:w="2523" w:type="dxa"/>
           </w:tcPr>
           <w:p>
-            <w:proofErr w:type="spellStart"/>
-            <w:r>
-              <w:t>Github</w:t>
-            </w:r>
-            <w:proofErr w:type="spellEnd"/>
-            <w:r>
-              <w:t xml:space="preserve"> aangemaakt en ingericht</w:t>
+            <w:r>
+              <w:t>Github aangemaakt en ingericht</w:t>
             </w:r>
           </w:p>
         </w:tc>
@@ -364,15 +359,7 @@
           </w:tcPr>
           <w:p>
             <w:r>
-              <w:t>Go-</w:t>
-            </w:r>
-            <w:proofErr w:type="spellStart"/>
-            <w:r>
-              <w:t>nogo</w:t>
-            </w:r>
-            <w:proofErr w:type="spellEnd"/>
-            <w:r>
-              <w:t xml:space="preserve"> formulier doorgekeken</w:t>
+              <w:t>Go-nogo formulier doorgekeken</w:t>
             </w:r>
           </w:p>
         </w:tc>
@@ -530,147 +517,577 @@
           <w:p>
             <w:r>
               <w:t>Vragenlijst ingevuld</w:t>
+            </w:r>
+          </w:p>
+        </w:tc>
+        <w:tc>
+          <w:tcPr>
+            <w:tcW w:w="2192" w:type="dxa"/>
+          </w:tcPr>
+          <w:p>
+            <w:r>
+              <w:t>15 min</w:t>
+            </w:r>
+          </w:p>
+        </w:tc>
+        <w:tc>
+          <w:tcPr>
+            <w:tcW w:w="2057" w:type="dxa"/>
+          </w:tcPr>
+          <w:p>
+            <w:r>
+              <w:t>Samen</w:t>
+            </w:r>
+          </w:p>
+        </w:tc>
+      </w:tr>
+      <w:tr>
+        <w:tc>
+          <w:tcPr>
+            <w:tcW w:w="2290" w:type="dxa"/>
+          </w:tcPr>
+          <w:p/>
+        </w:tc>
+        <w:tc>
+          <w:tcPr>
+            <w:tcW w:w="2523" w:type="dxa"/>
+          </w:tcPr>
+          <w:p>
+            <w:r>
+              <w:t>Pauze</w:t>
+            </w:r>
+          </w:p>
+        </w:tc>
+        <w:tc>
+          <w:tcPr>
+            <w:tcW w:w="2192" w:type="dxa"/>
+          </w:tcPr>
+          <w:p>
+            <w:r>
+              <w:t>30 min</w:t>
+            </w:r>
+          </w:p>
+        </w:tc>
+        <w:tc>
+          <w:tcPr>
+            <w:tcW w:w="2057" w:type="dxa"/>
+          </w:tcPr>
+          <w:p>
+            <w:r>
+              <w:t>Samen</w:t>
+            </w:r>
+          </w:p>
+        </w:tc>
+      </w:tr>
+      <w:tr>
+        <w:tc>
+          <w:tcPr>
+            <w:tcW w:w="2290" w:type="dxa"/>
+          </w:tcPr>
+          <w:p/>
+        </w:tc>
+        <w:tc>
+          <w:tcPr>
+            <w:tcW w:w="2523" w:type="dxa"/>
+          </w:tcPr>
+          <w:p>
+            <w:r>
+              <w:t>Urenregistratie bijgewerkt</w:t>
+            </w:r>
+          </w:p>
+        </w:tc>
+        <w:tc>
+          <w:tcPr>
+            <w:tcW w:w="2192" w:type="dxa"/>
+          </w:tcPr>
+          <w:p>
+            <w:r>
+              <w:t>30 min</w:t>
+            </w:r>
+          </w:p>
+        </w:tc>
+        <w:tc>
+          <w:tcPr>
+            <w:tcW w:w="2057" w:type="dxa"/>
+          </w:tcPr>
+          <w:p>
+            <w:r>
+              <w:t>Samen</w:t>
+            </w:r>
+          </w:p>
+        </w:tc>
+      </w:tr>
+      <w:tr>
+        <w:tc>
+          <w:tcPr>
+            <w:tcW w:w="2290" w:type="dxa"/>
+          </w:tcPr>
+          <w:p>
+            <w:r>
+              <w:t>21-11-2014</w:t>
+            </w:r>
+          </w:p>
+        </w:tc>
+        <w:tc>
+          <w:tcPr>
+            <w:tcW w:w="2523" w:type="dxa"/>
+          </w:tcPr>
+          <w:p>
+            <w:r>
+              <w:t>Samenwerkingsovereenkomst gemaakt</w:t>
+            </w:r>
+          </w:p>
+        </w:tc>
+        <w:tc>
+          <w:tcPr>
+            <w:tcW w:w="2192" w:type="dxa"/>
+          </w:tcPr>
+          <w:p>
+            <w:r>
+              <w:t>60 min</w:t>
+            </w:r>
+          </w:p>
+        </w:tc>
+        <w:tc>
+          <w:tcPr>
+            <w:tcW w:w="2057" w:type="dxa"/>
+          </w:tcPr>
+          <w:p>
+            <w:r>
+              <w:t>Samen</w:t>
+            </w:r>
+          </w:p>
+        </w:tc>
+      </w:tr>
+      <w:tr>
+        <w:tc>
+          <w:tcPr>
+            <w:tcW w:w="2290" w:type="dxa"/>
+          </w:tcPr>
+          <w:p/>
+        </w:tc>
+        <w:tc>
+          <w:tcPr>
+            <w:tcW w:w="2523" w:type="dxa"/>
+          </w:tcPr>
+          <w:p>
+            <w:r>
+              <w:t>Alle documentatie uitgeprint</w:t>
+            </w:r>
+          </w:p>
+        </w:tc>
+        <w:tc>
+          <w:tcPr>
+            <w:tcW w:w="2192" w:type="dxa"/>
+          </w:tcPr>
+          <w:p>
+            <w:r>
+              <w:t>60 min</w:t>
+            </w:r>
+          </w:p>
+        </w:tc>
+        <w:tc>
+          <w:tcPr>
+            <w:tcW w:w="2057" w:type="dxa"/>
+          </w:tcPr>
+          <w:p>
+            <w:r>
+              <w:t>Samen</w:t>
+            </w:r>
+          </w:p>
+        </w:tc>
+      </w:tr>
+      <w:tr>
+        <w:tc>
+          <w:tcPr>
+            <w:tcW w:w="2290" w:type="dxa"/>
+          </w:tcPr>
+          <w:p/>
+        </w:tc>
+        <w:tc>
+          <w:tcPr>
+            <w:tcW w:w="2523" w:type="dxa"/>
+          </w:tcPr>
+          <w:p>
+            <w:r>
+              <w:t>Niks kunnen doen i.v.m. Fer kan niet aftekenen</w:t>
+            </w:r>
+          </w:p>
+        </w:tc>
+        <w:tc>
+          <w:tcPr>
+            <w:tcW w:w="2192" w:type="dxa"/>
+          </w:tcPr>
+          <w:p>
+            <w:r>
+              <w:t>90 min</w:t>
+            </w:r>
+          </w:p>
+        </w:tc>
+        <w:tc>
+          <w:tcPr>
+            <w:tcW w:w="2057" w:type="dxa"/>
+          </w:tcPr>
+          <w:p>
+            <w:r>
+              <w:t>Samen</w:t>
+            </w:r>
+          </w:p>
+        </w:tc>
+      </w:tr>
+      <w:tr>
+        <w:tc>
+          <w:tcPr>
+            <w:tcW w:w="2290" w:type="dxa"/>
+          </w:tcPr>
+          <w:p>
+            <w:r>
+              <w:t>28-11-2014</w:t>
+            </w:r>
+          </w:p>
+        </w:tc>
+        <w:tc>
+          <w:tcPr>
+            <w:tcW w:w="2523" w:type="dxa"/>
+          </w:tcPr>
+          <w:p>
+            <w:r>
+              <w:t>Plan van aanpak gemaakt</w:t>
+            </w:r>
+          </w:p>
+        </w:tc>
+        <w:tc>
+          <w:tcPr>
+            <w:tcW w:w="2192" w:type="dxa"/>
+          </w:tcPr>
+          <w:p>
+            <w:r>
+              <w:t>120 min</w:t>
+            </w:r>
+          </w:p>
+        </w:tc>
+        <w:tc>
+          <w:tcPr>
+            <w:tcW w:w="2057" w:type="dxa"/>
+          </w:tcPr>
+          <w:p>
+            <w:r>
+              <w:t>Samen</w:t>
+            </w:r>
+          </w:p>
+        </w:tc>
+      </w:tr>
+      <w:tr>
+        <w:tc>
+          <w:tcPr>
+            <w:tcW w:w="2290" w:type="dxa"/>
+          </w:tcPr>
+          <w:p/>
+        </w:tc>
+        <w:tc>
+          <w:tcPr>
+            <w:tcW w:w="2523" w:type="dxa"/>
+          </w:tcPr>
+          <w:p>
+            <w:r>
+              <w:t>Pva afgetekend + aangepast</w:t>
+            </w:r>
+          </w:p>
+        </w:tc>
+        <w:tc>
+          <w:tcPr>
+            <w:tcW w:w="2192" w:type="dxa"/>
+          </w:tcPr>
+          <w:p>
+            <w:r>
+              <w:t>30 min</w:t>
+            </w:r>
+          </w:p>
+        </w:tc>
+        <w:tc>
+          <w:tcPr>
+            <w:tcW w:w="2057" w:type="dxa"/>
+          </w:tcPr>
+          <w:p>
+            <w:r>
+              <w:t>Samen</w:t>
+            </w:r>
+          </w:p>
+        </w:tc>
+      </w:tr>
+      <w:tr>
+        <w:tc>
+          <w:tcPr>
+            <w:tcW w:w="2290" w:type="dxa"/>
+          </w:tcPr>
+          <w:p/>
+        </w:tc>
+        <w:tc>
+          <w:tcPr>
+            <w:tcW w:w="2523" w:type="dxa"/>
+          </w:tcPr>
+          <w:p>
+            <w:r>
+              <w:t>Verder niks kunnen doen i.v.m. Fer kan niet aftekenen</w:t>
+            </w:r>
+          </w:p>
+        </w:tc>
+        <w:tc>
+          <w:tcPr>
+            <w:tcW w:w="2192" w:type="dxa"/>
+          </w:tcPr>
+          <w:p>
+            <w:r>
+              <w:t>60 min</w:t>
+            </w:r>
+          </w:p>
+        </w:tc>
+        <w:tc>
+          <w:tcPr>
+            <w:tcW w:w="2057" w:type="dxa"/>
+          </w:tcPr>
+          <w:p>
+            <w:r>
+              <w:t>Samen</w:t>
+            </w:r>
+          </w:p>
+        </w:tc>
+      </w:tr>
+      <w:tr>
+        <w:tc>
+          <w:tcPr>
+            <w:tcW w:w="2290" w:type="dxa"/>
+          </w:tcPr>
+          <w:p>
+            <w:r>
+              <w:t>2-12-2014</w:t>
+            </w:r>
+          </w:p>
+        </w:tc>
+        <w:tc>
+          <w:tcPr>
+            <w:tcW w:w="2523" w:type="dxa"/>
+          </w:tcPr>
+          <w:p>
+            <w:r>
+              <w:t>Beschrijving en haalbaarheid aflaten tekenen + aangepast</w:t>
+            </w:r>
+          </w:p>
+        </w:tc>
+        <w:tc>
+          <w:tcPr>
+            <w:tcW w:w="2192" w:type="dxa"/>
+          </w:tcPr>
+          <w:p>
+            <w:r>
+              <w:t>30 min</w:t>
+            </w:r>
+          </w:p>
+        </w:tc>
+        <w:tc>
+          <w:tcPr>
+            <w:tcW w:w="2057" w:type="dxa"/>
+          </w:tcPr>
+          <w:p>
+            <w:r>
+              <w:t>Samen</w:t>
+            </w:r>
+          </w:p>
+        </w:tc>
+      </w:tr>
+      <w:tr>
+        <w:tc>
+          <w:tcPr>
+            <w:tcW w:w="2290" w:type="dxa"/>
+          </w:tcPr>
+          <w:p/>
+        </w:tc>
+        <w:tc>
+          <w:tcPr>
+            <w:tcW w:w="2523" w:type="dxa"/>
+          </w:tcPr>
+          <w:p>
+            <w:r>
+              <w:t>Grafische planning gemaakt</w:t>
+            </w:r>
+          </w:p>
+        </w:tc>
+        <w:tc>
+          <w:tcPr>
+            <w:tcW w:w="2192" w:type="dxa"/>
+          </w:tcPr>
+          <w:p>
+            <w:r>
+              <w:t>60 min</w:t>
+            </w:r>
+          </w:p>
+        </w:tc>
+        <w:tc>
+          <w:tcPr>
+            <w:tcW w:w="2057" w:type="dxa"/>
+          </w:tcPr>
+          <w:p>
+            <w:r>
+              <w:t>Jeroen</w:t>
+            </w:r>
+          </w:p>
+        </w:tc>
+      </w:tr>
+      <w:tr>
+        <w:tc>
+          <w:tcPr>
+            <w:tcW w:w="2290" w:type="dxa"/>
+          </w:tcPr>
+          <w:p/>
+        </w:tc>
+        <w:tc>
+          <w:tcPr>
+            <w:tcW w:w="2523" w:type="dxa"/>
+          </w:tcPr>
+          <w:p>
+            <w:r>
+              <w:t>Grafische planning + pva laten aftekenen</w:t>
+            </w:r>
+          </w:p>
+        </w:tc>
+        <w:tc>
+          <w:tcPr>
+            <w:tcW w:w="2192" w:type="dxa"/>
+          </w:tcPr>
+          <w:p>
+            <w:r>
+              <w:t>60 min</w:t>
+            </w:r>
+          </w:p>
+        </w:tc>
+        <w:tc>
+          <w:tcPr>
+            <w:tcW w:w="2057" w:type="dxa"/>
+          </w:tcPr>
+          <w:p>
+            <w:r>
+              <w:t>Samen</w:t>
+            </w:r>
+          </w:p>
+        </w:tc>
+      </w:tr>
+      <w:tr>
+        <w:tc>
+          <w:tcPr>
+            <w:tcW w:w="2290" w:type="dxa"/>
+          </w:tcPr>
+          <w:p/>
+        </w:tc>
+        <w:tc>
+          <w:tcPr>
+            <w:tcW w:w="2523" w:type="dxa"/>
+          </w:tcPr>
+          <w:p>
+            <w:r>
+              <w:t>Logboek bijgewerkt</w:t>
+            </w:r>
+          </w:p>
+        </w:tc>
+        <w:tc>
+          <w:tcPr>
+            <w:tcW w:w="2192" w:type="dxa"/>
+          </w:tcPr>
+          <w:p>
+            <w:r>
+              <w:t>30 min</w:t>
+            </w:r>
+          </w:p>
+        </w:tc>
+        <w:tc>
+          <w:tcPr>
+            <w:tcW w:w="2057" w:type="dxa"/>
+          </w:tcPr>
+          <w:p>
+            <w:r>
+              <w:t>Samen</w:t>
+            </w:r>
+          </w:p>
+        </w:tc>
+      </w:tr>
+      <w:tr>
+        <w:tc>
+          <w:tcPr>
+            <w:tcW w:w="2290" w:type="dxa"/>
+          </w:tcPr>
+          <w:p/>
+        </w:tc>
+        <w:tc>
+          <w:tcPr>
+            <w:tcW w:w="2523" w:type="dxa"/>
+          </w:tcPr>
+          <w:p>
+            <w:r>
+              <w:t>(Eerder weg)</w:t>
+            </w:r>
+          </w:p>
+        </w:tc>
+        <w:tc>
+          <w:tcPr>
+            <w:tcW w:w="2192" w:type="dxa"/>
+          </w:tcPr>
+          <w:p>
+            <w:r>
+              <w:t>30 min</w:t>
+            </w:r>
+          </w:p>
+        </w:tc>
+        <w:tc>
+          <w:tcPr>
+            <w:tcW w:w="2057" w:type="dxa"/>
+          </w:tcPr>
+          <w:p>
+            <w:r>
+              <w:t>Samen</w:t>
+            </w:r>
+          </w:p>
+        </w:tc>
+      </w:tr>
+      <w:tr>
+        <w:tc>
+          <w:tcPr>
+            <w:tcW w:w="2290" w:type="dxa"/>
+          </w:tcPr>
+          <w:p>
+            <w:r>
+              <w:t>3-12-2014</w:t>
+            </w:r>
+          </w:p>
+        </w:tc>
+        <w:tc>
+          <w:tcPr>
+            <w:tcW w:w="2523" w:type="dxa"/>
+          </w:tcPr>
+          <w:p>
+            <w:r>
+              <w:t>Projectdocumentatie in elkaar gezet</w:t>
+            </w:r>
+          </w:p>
+        </w:tc>
+        <w:tc>
+          <w:tcPr>
+            <w:tcW w:w="2192" w:type="dxa"/>
+          </w:tcPr>
+          <w:p>
+            <w:r>
+              <w:t>60 min</w:t>
+            </w:r>
+          </w:p>
+        </w:tc>
+        <w:tc>
+          <w:tcPr>
+            <w:tcW w:w="2057" w:type="dxa"/>
+          </w:tcPr>
+          <w:p>
+            <w:r>
+              <w:t>Samen</w:t>
             </w:r>
             <w:bookmarkStart w:id="0" w:name="_GoBack"/>
             <w:bookmarkEnd w:id="0"/>
-          </w:p>
-        </w:tc>
-        <w:tc>
-          <w:tcPr>
-            <w:tcW w:w="2192" w:type="dxa"/>
-          </w:tcPr>
-          <w:p>
-            <w:r>
-              <w:t>15 min</w:t>
-            </w:r>
-          </w:p>
-        </w:tc>
-        <w:tc>
-          <w:tcPr>
-            <w:tcW w:w="2057" w:type="dxa"/>
-          </w:tcPr>
-          <w:p>
-            <w:r>
-              <w:t>Samen</w:t>
-            </w:r>
-          </w:p>
-        </w:tc>
-      </w:tr>
-      <w:tr>
-        <w:tc>
-          <w:tcPr>
-            <w:tcW w:w="2290" w:type="dxa"/>
-          </w:tcPr>
-          <w:p/>
-        </w:tc>
-        <w:tc>
-          <w:tcPr>
-            <w:tcW w:w="2523" w:type="dxa"/>
-          </w:tcPr>
-          <w:p>
-            <w:r>
-              <w:t>Pauze</w:t>
-            </w:r>
-          </w:p>
-        </w:tc>
-        <w:tc>
-          <w:tcPr>
-            <w:tcW w:w="2192" w:type="dxa"/>
-          </w:tcPr>
-          <w:p>
-            <w:r>
-              <w:t>30 min</w:t>
-            </w:r>
-          </w:p>
-        </w:tc>
-        <w:tc>
-          <w:tcPr>
-            <w:tcW w:w="2057" w:type="dxa"/>
-          </w:tcPr>
-          <w:p>
-            <w:r>
-              <w:t>Samen</w:t>
-            </w:r>
-          </w:p>
-        </w:tc>
-      </w:tr>
-      <w:tr>
-        <w:tc>
-          <w:tcPr>
-            <w:tcW w:w="2290" w:type="dxa"/>
-          </w:tcPr>
-          <w:p/>
-        </w:tc>
-        <w:tc>
-          <w:tcPr>
-            <w:tcW w:w="2523" w:type="dxa"/>
-          </w:tcPr>
-          <w:p>
-            <w:r>
-              <w:t>Urenregistratie bijgewerkt</w:t>
-            </w:r>
-          </w:p>
-        </w:tc>
-        <w:tc>
-          <w:tcPr>
-            <w:tcW w:w="2192" w:type="dxa"/>
-          </w:tcPr>
-          <w:p>
-            <w:r>
-              <w:t>30 min</w:t>
-            </w:r>
-          </w:p>
-        </w:tc>
-        <w:tc>
-          <w:tcPr>
-            <w:tcW w:w="2057" w:type="dxa"/>
-          </w:tcPr>
-          <w:p>
-            <w:r>
-              <w:t>Samen</w:t>
-            </w:r>
-          </w:p>
-        </w:tc>
-      </w:tr>
-      <w:tr>
-        <w:tc>
-          <w:tcPr>
-            <w:tcW w:w="2290" w:type="dxa"/>
-          </w:tcPr>
-          <w:p>
-            <w:r>
-              <w:t>21-11-2014</w:t>
-            </w:r>
-          </w:p>
-        </w:tc>
-        <w:tc>
-          <w:tcPr>
-            <w:tcW w:w="2523" w:type="dxa"/>
-          </w:tcPr>
-          <w:p>
-            <w:r>
-              <w:t>Samenwerkingsovereenkomst gemaakt</w:t>
-            </w:r>
-          </w:p>
-        </w:tc>
-        <w:tc>
-          <w:tcPr>
-            <w:tcW w:w="2192" w:type="dxa"/>
-          </w:tcPr>
-          <w:p>
-            <w:r>
-              <w:t>60 min</w:t>
-            </w:r>
-          </w:p>
-        </w:tc>
-        <w:tc>
-          <w:tcPr>
-            <w:tcW w:w="2057" w:type="dxa"/>
-          </w:tcPr>
-          <w:p>
-            <w:r>
-              <w:t>Samen</w:t>
-            </w:r>
           </w:p>
         </w:tc>
       </w:tr>

</xml_diff>